<commit_message>
extended customerVoice chapter with intro of 2nd questionnaire
</commit_message>
<xml_diff>
--- a/doc/customerVoice/2ndQuestionnaire_Requirements.docx
+++ b/doc/customerVoice/2ndQuestionnaire_Requirements.docx
@@ -50,7 +50,23 @@
           <w:szCs w:val="23"/>
           <w:lang w:val="en-US"/>
         </w:rPr>
-        <w:t>The application should provide relevant sensor information to the driver in an graphical overview</w:t>
+        <w:t>The application should provide relevant sensor</w:t>
+      </w:r>
+      <w:r>
+        <w:rPr>
+          <w:sz w:val="23"/>
+          <w:szCs w:val="23"/>
+          <w:lang w:val="en-US"/>
+        </w:rPr>
+        <w:t xml:space="preserve"> information to the driver in a</w:t>
+      </w:r>
+      <w:r>
+        <w:rPr>
+          <w:sz w:val="23"/>
+          <w:szCs w:val="23"/>
+          <w:lang w:val="en-US"/>
+        </w:rPr>
+        <w:t xml:space="preserve"> graphical overview</w:t>
       </w:r>
       <w:r>
         <w:rPr>
@@ -64,13 +80,15 @@
     <w:p>
       <w:pPr>
         <w:rPr>
-          <w:sz w:val="23"/>
-          <w:szCs w:val="23"/>
-          <w:lang w:val="en-US"/>
-        </w:rPr>
-      </w:pPr>
-      <w:r>
-        <w:rPr>
+          <w:color w:val="FF0000"/>
+          <w:sz w:val="23"/>
+          <w:szCs w:val="23"/>
+          <w:lang w:val="en-US"/>
+        </w:rPr>
+      </w:pPr>
+      <w:r>
+        <w:rPr>
+          <w:color w:val="FF0000"/>
           <w:sz w:val="23"/>
           <w:szCs w:val="23"/>
           <w:lang w:val="en-US"/>
@@ -81,13 +99,15 @@
     <w:p>
       <w:pPr>
         <w:rPr>
-          <w:sz w:val="23"/>
-          <w:szCs w:val="23"/>
-          <w:lang w:val="en-US"/>
-        </w:rPr>
-      </w:pPr>
-      <w:r>
-        <w:rPr>
+          <w:color w:val="FF0000"/>
+          <w:sz w:val="23"/>
+          <w:szCs w:val="23"/>
+          <w:lang w:val="en-US"/>
+        </w:rPr>
+      </w:pPr>
+      <w:r>
+        <w:rPr>
+          <w:color w:val="FF0000"/>
           <w:sz w:val="23"/>
           <w:szCs w:val="23"/>
           <w:lang w:val="en-US"/>
@@ -98,13 +118,15 @@
     <w:p>
       <w:pPr>
         <w:rPr>
-          <w:sz w:val="23"/>
-          <w:szCs w:val="23"/>
-          <w:lang w:val="en-US"/>
-        </w:rPr>
-      </w:pPr>
-      <w:r>
-        <w:rPr>
+          <w:color w:val="70AD47" w:themeColor="accent6"/>
+          <w:sz w:val="23"/>
+          <w:szCs w:val="23"/>
+          <w:lang w:val="en-US"/>
+        </w:rPr>
+      </w:pPr>
+      <w:r>
+        <w:rPr>
+          <w:color w:val="70AD47" w:themeColor="accent6"/>
           <w:sz w:val="23"/>
           <w:szCs w:val="23"/>
           <w:lang w:val="en-US"/>
@@ -115,13 +137,15 @@
     <w:p>
       <w:pPr>
         <w:rPr>
-          <w:sz w:val="23"/>
-          <w:szCs w:val="23"/>
-          <w:lang w:val="en-US"/>
-        </w:rPr>
-      </w:pPr>
-      <w:r>
-        <w:rPr>
+          <w:color w:val="70AD47" w:themeColor="accent6"/>
+          <w:sz w:val="23"/>
+          <w:szCs w:val="23"/>
+          <w:lang w:val="en-US"/>
+        </w:rPr>
+      </w:pPr>
+      <w:r>
+        <w:rPr>
+          <w:color w:val="70AD47" w:themeColor="accent6"/>
           <w:sz w:val="23"/>
           <w:szCs w:val="23"/>
           <w:lang w:val="en-US"/>
@@ -204,13 +228,15 @@
     <w:p>
       <w:pPr>
         <w:rPr>
-          <w:sz w:val="23"/>
-          <w:szCs w:val="23"/>
-          <w:lang w:val="en-US"/>
-        </w:rPr>
-      </w:pPr>
-      <w:r>
-        <w:rPr>
+          <w:color w:val="FF0000"/>
+          <w:sz w:val="23"/>
+          <w:szCs w:val="23"/>
+          <w:lang w:val="en-US"/>
+        </w:rPr>
+      </w:pPr>
+      <w:r>
+        <w:rPr>
+          <w:color w:val="FF0000"/>
           <w:sz w:val="23"/>
           <w:szCs w:val="23"/>
           <w:lang w:val="en-US"/>
@@ -221,13 +247,15 @@
     <w:p>
       <w:pPr>
         <w:rPr>
-          <w:sz w:val="23"/>
-          <w:szCs w:val="23"/>
-          <w:lang w:val="en-US"/>
-        </w:rPr>
-      </w:pPr>
-      <w:r>
-        <w:rPr>
+          <w:color w:val="FF0000"/>
+          <w:sz w:val="23"/>
+          <w:szCs w:val="23"/>
+          <w:lang w:val="en-US"/>
+        </w:rPr>
+      </w:pPr>
+      <w:r>
+        <w:rPr>
+          <w:color w:val="FF0000"/>
           <w:sz w:val="23"/>
           <w:szCs w:val="23"/>
           <w:lang w:val="en-US"/>
@@ -238,13 +266,15 @@
     <w:p>
       <w:pPr>
         <w:rPr>
-          <w:sz w:val="23"/>
-          <w:szCs w:val="23"/>
-          <w:lang w:val="en-US"/>
-        </w:rPr>
-      </w:pPr>
-      <w:r>
-        <w:rPr>
+          <w:color w:val="70AD47" w:themeColor="accent6"/>
+          <w:sz w:val="23"/>
+          <w:szCs w:val="23"/>
+          <w:lang w:val="en-US"/>
+        </w:rPr>
+      </w:pPr>
+      <w:r>
+        <w:rPr>
+          <w:color w:val="70AD47" w:themeColor="accent6"/>
           <w:sz w:val="23"/>
           <w:szCs w:val="23"/>
           <w:lang w:val="en-US"/>
@@ -256,13 +286,15 @@
       <w:pPr>
         <w:pStyle w:val="Default"/>
         <w:rPr>
-          <w:sz w:val="23"/>
-          <w:szCs w:val="23"/>
-          <w:lang w:val="en-US"/>
-        </w:rPr>
-      </w:pPr>
-      <w:r>
-        <w:rPr>
+          <w:color w:val="70AD47" w:themeColor="accent6"/>
+          <w:sz w:val="23"/>
+          <w:szCs w:val="23"/>
+          <w:lang w:val="en-US"/>
+        </w:rPr>
+      </w:pPr>
+      <w:r>
+        <w:rPr>
+          <w:color w:val="70AD47" w:themeColor="accent6"/>
           <w:sz w:val="23"/>
           <w:szCs w:val="23"/>
           <w:lang w:val="en-US"/>
@@ -282,32 +314,37 @@
       <w:pPr>
         <w:pStyle w:val="Default"/>
         <w:rPr>
-          <w:lang w:val="en-US"/>
-        </w:rPr>
-      </w:pPr>
-    </w:p>
-    <w:p>
-      <w:pPr>
-        <w:rPr>
-          <w:sz w:val="23"/>
-          <w:szCs w:val="23"/>
-          <w:lang w:val="en-US"/>
-        </w:rPr>
-      </w:pPr>
-      <w:r>
-        <w:rPr>
+          <w:color w:val="70AD47" w:themeColor="accent6"/>
+          <w:lang w:val="en-US"/>
+        </w:rPr>
+      </w:pPr>
+    </w:p>
+    <w:p>
+      <w:pPr>
+        <w:rPr>
+          <w:color w:val="70AD47" w:themeColor="accent6"/>
+          <w:sz w:val="23"/>
+          <w:szCs w:val="23"/>
+          <w:lang w:val="en-US"/>
+        </w:rPr>
+      </w:pPr>
+      <w:r>
+        <w:rPr>
+          <w:color w:val="70AD47" w:themeColor="accent6"/>
           <w:lang w:val="en-US"/>
         </w:rPr>
         <w:t>Requirement</w:t>
       </w:r>
       <w:r>
         <w:rPr>
+          <w:color w:val="70AD47" w:themeColor="accent6"/>
           <w:lang w:val="en-US"/>
         </w:rPr>
         <w:t xml:space="preserve"> </w:t>
       </w:r>
       <w:r>
         <w:rPr>
+          <w:color w:val="70AD47" w:themeColor="accent6"/>
           <w:sz w:val="23"/>
           <w:szCs w:val="23"/>
           <w:lang w:val="en-US"/>
@@ -316,6 +353,7 @@
       </w:r>
       <w:r>
         <w:rPr>
+          <w:color w:val="70AD47" w:themeColor="accent6"/>
           <w:sz w:val="23"/>
           <w:szCs w:val="23"/>
           <w:lang w:val="en-US"/>
@@ -324,6 +362,7 @@
       </w:r>
       <w:r>
         <w:rPr>
+          <w:color w:val="70AD47" w:themeColor="accent6"/>
           <w:sz w:val="23"/>
           <w:szCs w:val="23"/>
           <w:lang w:val="en-US"/>
@@ -332,6 +371,7 @@
       </w:r>
       <w:r>
         <w:rPr>
+          <w:color w:val="70AD47" w:themeColor="accent6"/>
           <w:sz w:val="23"/>
           <w:szCs w:val="23"/>
           <w:lang w:val="en-US"/>
@@ -342,13 +382,15 @@
     <w:p>
       <w:pPr>
         <w:rPr>
-          <w:sz w:val="23"/>
-          <w:szCs w:val="23"/>
-          <w:lang w:val="en-US"/>
-        </w:rPr>
-      </w:pPr>
-      <w:r>
-        <w:rPr>
+          <w:color w:val="70AD47" w:themeColor="accent6"/>
+          <w:sz w:val="23"/>
+          <w:szCs w:val="23"/>
+          <w:lang w:val="en-US"/>
+        </w:rPr>
+      </w:pPr>
+      <w:r>
+        <w:rPr>
+          <w:color w:val="70AD47" w:themeColor="accent6"/>
           <w:sz w:val="23"/>
           <w:szCs w:val="23"/>
           <w:lang w:val="en-US"/>
@@ -357,6 +399,7 @@
       </w:r>
       <w:r>
         <w:rPr>
+          <w:color w:val="70AD47" w:themeColor="accent6"/>
           <w:sz w:val="23"/>
           <w:szCs w:val="23"/>
           <w:lang w:val="en-US"/>
@@ -367,13 +410,15 @@
     <w:p>
       <w:pPr>
         <w:rPr>
-          <w:sz w:val="23"/>
-          <w:szCs w:val="23"/>
-          <w:lang w:val="en-US"/>
-        </w:rPr>
-      </w:pPr>
-      <w:r>
-        <w:rPr>
+          <w:color w:val="70AD47" w:themeColor="accent6"/>
+          <w:sz w:val="23"/>
+          <w:szCs w:val="23"/>
+          <w:lang w:val="en-US"/>
+        </w:rPr>
+      </w:pPr>
+      <w:r>
+        <w:rPr>
+          <w:color w:val="70AD47" w:themeColor="accent6"/>
           <w:sz w:val="23"/>
           <w:szCs w:val="23"/>
           <w:lang w:val="en-US"/>
@@ -461,7 +506,23 @@
           <w:szCs w:val="23"/>
           <w:lang w:val="en-US"/>
         </w:rPr>
-        <w:t xml:space="preserve"> Who will develop ideas for the customized skins?</w:t>
+        <w:t xml:space="preserve"> Who will develop </w:t>
+      </w:r>
+      <w:r>
+        <w:rPr>
+          <w:sz w:val="23"/>
+          <w:szCs w:val="23"/>
+          <w:lang w:val="en-US"/>
+        </w:rPr>
+        <w:t xml:space="preserve">the </w:t>
+      </w:r>
+      <w:r>
+        <w:rPr>
+          <w:sz w:val="23"/>
+          <w:szCs w:val="23"/>
+          <w:lang w:val="en-US"/>
+        </w:rPr>
+        <w:t>ideas for the customized skins?</w:t>
       </w:r>
     </w:p>
     <w:p>
@@ -690,6 +751,20 @@
     </w:p>
     <w:p>
       <w:pPr>
+        <w:pStyle w:val="berschrift1"/>
+        <w:rPr>
+          <w:lang w:val="en-US"/>
+        </w:rPr>
+      </w:pPr>
+      <w:r>
+        <w:rPr>
+          <w:lang w:val="en-US"/>
+        </w:rPr>
+        <w:t>Mockup</w:t>
+      </w:r>
+    </w:p>
+    <w:p>
+      <w:pPr>
         <w:rPr>
           <w:sz w:val="23"/>
           <w:szCs w:val="23"/>
@@ -747,49 +822,267 @@
       </w:pPr>
       <w:r>
         <w:rPr>
-          <w:sz w:val="23"/>
-          <w:szCs w:val="23"/>
-          <w:lang w:val="en-US"/>
-        </w:rPr>
-        <w:t>Very satisfied, satisfied, mostly satisfied, mostly unsatisfied, unsatisfied.</w:t>
-      </w:r>
-    </w:p>
-    <w:p>
-      <w:pPr>
-        <w:rPr>
-          <w:sz w:val="23"/>
-          <w:szCs w:val="23"/>
-          <w:lang w:val="en-US"/>
-        </w:rPr>
-      </w:pPr>
-      <w:r>
-        <w:rPr>
-          <w:sz w:val="23"/>
-          <w:szCs w:val="23"/>
-          <w:lang w:val="en-US"/>
-        </w:rPr>
-        <w:t>Are there any improvements regarding the general structure? (text)</w:t>
-      </w:r>
-    </w:p>
-    <w:p>
-      <w:pPr>
-        <w:rPr>
-          <w:sz w:val="23"/>
-          <w:szCs w:val="23"/>
-          <w:lang w:val="en-US"/>
-        </w:rPr>
-      </w:pPr>
-    </w:p>
-    <w:p>
-      <w:pPr>
-        <w:rPr>
-          <w:sz w:val="23"/>
-          <w:szCs w:val="23"/>
-          <w:lang w:val="en-US"/>
-        </w:rPr>
-      </w:pPr>
-      <w:r>
-        <w:rPr>
+          <w:color w:val="70AD47" w:themeColor="accent6"/>
+          <w:sz w:val="23"/>
+          <w:szCs w:val="23"/>
+          <w:lang w:val="en-US"/>
+        </w:rPr>
+        <w:t xml:space="preserve">Very satisfied, satisfied, mostly satisfied, mostly unsatisfied, </w:t>
+      </w:r>
+      <w:proofErr w:type="gramStart"/>
+      <w:r>
+        <w:rPr>
+          <w:color w:val="70AD47" w:themeColor="accent6"/>
+          <w:sz w:val="23"/>
+          <w:szCs w:val="23"/>
+          <w:lang w:val="en-US"/>
+        </w:rPr>
+        <w:t>unsatisfied</w:t>
+      </w:r>
+      <w:proofErr w:type="gramEnd"/>
+      <w:r>
+        <w:rPr>
+          <w:color w:val="70AD47" w:themeColor="accent6"/>
+          <w:sz w:val="23"/>
+          <w:szCs w:val="23"/>
+          <w:lang w:val="en-US"/>
+        </w:rPr>
+        <w:t>.</w:t>
+      </w:r>
+    </w:p>
+    <w:p>
+      <w:pPr>
+        <w:rPr>
+          <w:color w:val="70AD47" w:themeColor="accent6"/>
+          <w:sz w:val="23"/>
+          <w:szCs w:val="23"/>
+          <w:lang w:val="en-US"/>
+        </w:rPr>
+      </w:pPr>
+      <w:r>
+        <w:rPr>
+          <w:color w:val="70AD47" w:themeColor="accent6"/>
+          <w:sz w:val="23"/>
+          <w:szCs w:val="23"/>
+          <w:lang w:val="en-US"/>
+        </w:rPr>
+        <w:t>Are there any improvements regarding the general structure? (</w:t>
+      </w:r>
+      <w:proofErr w:type="gramStart"/>
+      <w:r>
+        <w:rPr>
+          <w:color w:val="70AD47" w:themeColor="accent6"/>
+          <w:sz w:val="23"/>
+          <w:szCs w:val="23"/>
+          <w:lang w:val="en-US"/>
+        </w:rPr>
+        <w:t>text</w:t>
+      </w:r>
+      <w:proofErr w:type="gramEnd"/>
+      <w:r>
+        <w:rPr>
+          <w:color w:val="70AD47" w:themeColor="accent6"/>
+          <w:sz w:val="23"/>
+          <w:szCs w:val="23"/>
+          <w:lang w:val="en-US"/>
+        </w:rPr>
+        <w:t>)</w:t>
+      </w:r>
+    </w:p>
+    <w:p>
+      <w:pPr>
+        <w:rPr>
+          <w:sz w:val="23"/>
+          <w:szCs w:val="23"/>
+          <w:lang w:val="en-US"/>
+        </w:rPr>
+      </w:pPr>
+      <w:r>
+        <w:rPr>
+          <w:lang w:val="en-US"/>
+        </w:rPr>
+        <w:t>Requirement 2.6 states: “</w:t>
+      </w:r>
+      <w:r>
+        <w:rPr>
+          <w:sz w:val="23"/>
+          <w:szCs w:val="23"/>
+          <w:lang w:val="en-US"/>
+        </w:rPr>
+        <w:t>The application should provide relevant sensor</w:t>
+      </w:r>
+      <w:r>
+        <w:rPr>
+          <w:sz w:val="23"/>
+          <w:szCs w:val="23"/>
+          <w:lang w:val="en-US"/>
+        </w:rPr>
+        <w:t xml:space="preserve"> information to the driver in a</w:t>
+      </w:r>
+      <w:r>
+        <w:rPr>
+          <w:sz w:val="23"/>
+          <w:szCs w:val="23"/>
+          <w:lang w:val="en-US"/>
+        </w:rPr>
+        <w:t xml:space="preserve"> graphical overview</w:t>
+      </w:r>
+      <w:r>
+        <w:rPr>
+          <w:sz w:val="23"/>
+          <w:szCs w:val="23"/>
+          <w:lang w:val="en-US"/>
+        </w:rPr>
+        <w:t xml:space="preserve">”. We identified the distance to any impediment on any side of the car, approaching cars and the current state of motion as “relevant information”. </w:t>
+      </w:r>
+    </w:p>
+    <w:p>
+      <w:pPr>
+        <w:rPr>
+          <w:color w:val="70AD47" w:themeColor="accent6"/>
+          <w:sz w:val="23"/>
+          <w:szCs w:val="23"/>
+          <w:lang w:val="en-US"/>
+        </w:rPr>
+      </w:pPr>
+      <w:r>
+        <w:rPr>
+          <w:color w:val="70AD47" w:themeColor="accent6"/>
+          <w:sz w:val="23"/>
+          <w:szCs w:val="23"/>
+          <w:lang w:val="en-US"/>
+        </w:rPr>
+        <w:t>Are these information presented clearly enough in the Mockup?</w:t>
+      </w:r>
+    </w:p>
+    <w:p>
+      <w:pPr>
+        <w:rPr>
+          <w:color w:val="70AD47" w:themeColor="accent6"/>
+          <w:sz w:val="23"/>
+          <w:szCs w:val="23"/>
+          <w:lang w:val="en-US"/>
+        </w:rPr>
+      </w:pPr>
+      <w:r>
+        <w:rPr>
+          <w:color w:val="70AD47" w:themeColor="accent6"/>
+          <w:sz w:val="23"/>
+          <w:szCs w:val="23"/>
+          <w:lang w:val="en-US"/>
+        </w:rPr>
+        <w:t>If not: Do you have any suggestions for a better representation?</w:t>
+      </w:r>
+    </w:p>
+    <w:p>
+      <w:pPr>
+        <w:pStyle w:val="Default"/>
+        <w:rPr>
+          <w:sz w:val="23"/>
+          <w:szCs w:val="23"/>
+          <w:lang w:val="en-US"/>
+        </w:rPr>
+      </w:pPr>
+      <w:r>
+        <w:rPr>
+          <w:lang w:val="en-US"/>
+        </w:rPr>
+        <w:t xml:space="preserve">Requirement 2.7 states: </w:t>
+      </w:r>
+      <w:r>
+        <w:rPr>
+          <w:sz w:val="23"/>
+          <w:szCs w:val="23"/>
+          <w:lang w:val="en-US"/>
+        </w:rPr>
+        <w:t>“</w:t>
+      </w:r>
+      <w:r>
+        <w:rPr>
+          <w:sz w:val="23"/>
+          <w:szCs w:val="23"/>
+          <w:lang w:val="en-US"/>
+        </w:rPr>
+        <w:t>The application should provide information about the current action to the driver in an aerial car view</w:t>
+      </w:r>
+      <w:r>
+        <w:rPr>
+          <w:sz w:val="23"/>
+          <w:szCs w:val="23"/>
+          <w:lang w:val="en-US"/>
+        </w:rPr>
+        <w:t>”. We identified the current state of motion (speed, direction) and the planned trajectory as important information.</w:t>
+      </w:r>
+    </w:p>
+    <w:p>
+      <w:pPr>
+        <w:pStyle w:val="Default"/>
+        <w:rPr>
+          <w:sz w:val="23"/>
+          <w:szCs w:val="23"/>
+          <w:lang w:val="en-US"/>
+        </w:rPr>
+      </w:pPr>
+    </w:p>
+    <w:p>
+      <w:pPr>
+        <w:rPr>
+          <w:color w:val="70AD47" w:themeColor="accent6"/>
+          <w:sz w:val="23"/>
+          <w:szCs w:val="23"/>
+          <w:lang w:val="en-US"/>
+        </w:rPr>
+      </w:pPr>
+      <w:r>
+        <w:rPr>
+          <w:color w:val="70AD47" w:themeColor="accent6"/>
+          <w:sz w:val="23"/>
+          <w:szCs w:val="23"/>
+          <w:lang w:val="en-US"/>
+        </w:rPr>
+        <w:t>Are these information presented clearly enough in the Mockup?</w:t>
+      </w:r>
+    </w:p>
+    <w:p>
+      <w:pPr>
+        <w:rPr>
+          <w:color w:val="70AD47" w:themeColor="accent6"/>
+          <w:sz w:val="23"/>
+          <w:szCs w:val="23"/>
+          <w:lang w:val="en-US"/>
+        </w:rPr>
+      </w:pPr>
+      <w:r>
+        <w:rPr>
+          <w:color w:val="70AD47" w:themeColor="accent6"/>
+          <w:sz w:val="23"/>
+          <w:szCs w:val="23"/>
+          <w:lang w:val="en-US"/>
+        </w:rPr>
+        <w:t>If not: Do you have any suggestions for a better representation?</w:t>
+      </w:r>
+    </w:p>
+    <w:p>
+      <w:pPr>
+        <w:rPr>
+          <w:sz w:val="23"/>
+          <w:szCs w:val="23"/>
+          <w:lang w:val="en-US"/>
+        </w:rPr>
+      </w:pPr>
+    </w:p>
+    <w:p>
+      <w:pPr>
+        <w:rPr>
+          <w:color w:val="70AD47" w:themeColor="accent6"/>
+          <w:sz w:val="23"/>
+          <w:szCs w:val="23"/>
+          <w:lang w:val="en-US"/>
+        </w:rPr>
+      </w:pPr>
+      <w:r>
+        <w:rPr>
+          <w:color w:val="70AD47" w:themeColor="accent6"/>
           <w:sz w:val="23"/>
           <w:szCs w:val="23"/>
           <w:lang w:val="en-US"/>
@@ -800,13 +1093,15 @@
     <w:p>
       <w:pPr>
         <w:rPr>
-          <w:sz w:val="23"/>
-          <w:szCs w:val="23"/>
-          <w:lang w:val="en-US"/>
-        </w:rPr>
-      </w:pPr>
-      <w:r>
-        <w:rPr>
+          <w:color w:val="70AD47" w:themeColor="accent6"/>
+          <w:sz w:val="23"/>
+          <w:szCs w:val="23"/>
+          <w:lang w:val="en-US"/>
+        </w:rPr>
+      </w:pPr>
+      <w:r>
+        <w:rPr>
+          <w:color w:val="70AD47" w:themeColor="accent6"/>
           <w:sz w:val="23"/>
           <w:szCs w:val="23"/>
           <w:lang w:val="en-US"/>
@@ -817,13 +1112,15 @@
     <w:p>
       <w:pPr>
         <w:rPr>
-          <w:sz w:val="23"/>
-          <w:szCs w:val="23"/>
-          <w:lang w:val="en-US"/>
-        </w:rPr>
-      </w:pPr>
-      <w:r>
-        <w:rPr>
+          <w:color w:val="70AD47" w:themeColor="accent6"/>
+          <w:sz w:val="23"/>
+          <w:szCs w:val="23"/>
+          <w:lang w:val="en-US"/>
+        </w:rPr>
+      </w:pPr>
+      <w:r>
+        <w:rPr>
+          <w:color w:val="70AD47" w:themeColor="accent6"/>
           <w:sz w:val="23"/>
           <w:szCs w:val="23"/>
           <w:lang w:val="en-US"/>
@@ -843,13 +1140,15 @@
     <w:p>
       <w:pPr>
         <w:rPr>
-          <w:sz w:val="23"/>
-          <w:szCs w:val="23"/>
-          <w:lang w:val="en-US"/>
-        </w:rPr>
-      </w:pPr>
-      <w:r>
-        <w:rPr>
+          <w:color w:val="70AD47" w:themeColor="accent6"/>
+          <w:sz w:val="23"/>
+          <w:szCs w:val="23"/>
+          <w:lang w:val="en-US"/>
+        </w:rPr>
+      </w:pPr>
+      <w:r>
+        <w:rPr>
+          <w:color w:val="70AD47" w:themeColor="accent6"/>
           <w:sz w:val="23"/>
           <w:szCs w:val="23"/>
           <w:lang w:val="en-US"/>
@@ -860,13 +1159,15 @@
     <w:p>
       <w:pPr>
         <w:rPr>
-          <w:sz w:val="23"/>
-          <w:szCs w:val="23"/>
-          <w:lang w:val="en-US"/>
-        </w:rPr>
-      </w:pPr>
-      <w:r>
-        <w:rPr>
+          <w:color w:val="70AD47" w:themeColor="accent6"/>
+          <w:sz w:val="23"/>
+          <w:szCs w:val="23"/>
+          <w:lang w:val="en-US"/>
+        </w:rPr>
+      </w:pPr>
+      <w:r>
+        <w:rPr>
+          <w:color w:val="70AD47" w:themeColor="accent6"/>
           <w:sz w:val="23"/>
           <w:szCs w:val="23"/>
           <w:lang w:val="en-US"/>
@@ -877,55 +1178,45 @@
     <w:p>
       <w:pPr>
         <w:rPr>
-          <w:sz w:val="23"/>
-          <w:szCs w:val="23"/>
-          <w:lang w:val="en-US"/>
-        </w:rPr>
-      </w:pPr>
-      <w:r>
-        <w:rPr>
-          <w:sz w:val="23"/>
-          <w:szCs w:val="23"/>
-          <w:lang w:val="en-US"/>
-        </w:rPr>
-        <w:t xml:space="preserve">Do you have any suggestions on how to improve </w:t>
-      </w:r>
-      <w:r>
-        <w:rPr>
-          <w:sz w:val="23"/>
-          <w:szCs w:val="23"/>
-          <w:lang w:val="en-US"/>
-        </w:rPr>
-        <w:t>the coloring of the standard template</w:t>
-      </w:r>
-      <w:r>
-        <w:rPr>
-          <w:sz w:val="23"/>
-          <w:szCs w:val="23"/>
-          <w:lang w:val="en-US"/>
-        </w:rPr>
-        <w:t>?</w:t>
-      </w:r>
-    </w:p>
-    <w:p>
-      <w:pPr>
-        <w:rPr>
-          <w:sz w:val="23"/>
-          <w:szCs w:val="23"/>
-          <w:lang w:val="en-US"/>
-        </w:rPr>
-      </w:pPr>
-    </w:p>
-    <w:p>
-      <w:pPr>
-        <w:rPr>
-          <w:sz w:val="23"/>
-          <w:szCs w:val="23"/>
-          <w:lang w:val="en-US"/>
-        </w:rPr>
-      </w:pPr>
-      <w:r>
-        <w:rPr>
+          <w:color w:val="70AD47" w:themeColor="accent6"/>
+          <w:sz w:val="23"/>
+          <w:szCs w:val="23"/>
+          <w:lang w:val="en-US"/>
+        </w:rPr>
+      </w:pPr>
+      <w:r>
+        <w:rPr>
+          <w:color w:val="70AD47" w:themeColor="accent6"/>
+          <w:sz w:val="23"/>
+          <w:szCs w:val="23"/>
+          <w:lang w:val="en-US"/>
+        </w:rPr>
+        <w:t>Do you have any suggestions on how to improve the coloring of the standard template?</w:t>
+      </w:r>
+    </w:p>
+    <w:p>
+      <w:pPr>
+        <w:rPr>
+          <w:color w:val="70AD47" w:themeColor="accent6"/>
+          <w:sz w:val="23"/>
+          <w:szCs w:val="23"/>
+          <w:lang w:val="en-US"/>
+        </w:rPr>
+      </w:pPr>
+    </w:p>
+    <w:p>
+      <w:pPr>
+        <w:rPr>
+          <w:color w:val="70AD47" w:themeColor="accent6"/>
+          <w:sz w:val="23"/>
+          <w:szCs w:val="23"/>
+          <w:lang w:val="en-US"/>
+        </w:rPr>
+      </w:pPr>
+      <w:bookmarkStart w:id="0" w:name="_GoBack"/>
+      <w:r>
+        <w:rPr>
+          <w:color w:val="70AD47" w:themeColor="accent6"/>
           <w:sz w:val="23"/>
           <w:szCs w:val="23"/>
           <w:lang w:val="en-US"/>
@@ -933,6 +1224,7 @@
         <w:t>Do you have any further comments regarding the first draft of our design?</w:t>
       </w:r>
     </w:p>
+    <w:bookmarkEnd w:id="0"/>
     <w:p>
       <w:pPr>
         <w:rPr>
@@ -967,8 +1259,6 @@
         </w:rPr>
         <w:t>How long did it take you to answer this questionnaire?</w:t>
       </w:r>
-      <w:bookmarkStart w:id="0" w:name="_GoBack"/>
-      <w:bookmarkEnd w:id="0"/>
     </w:p>
     <w:sectPr>
       <w:pgSz w:w="11906" w:h="16838"/>

</xml_diff>